<commit_message>
Nota Bersama Usulan Pemenang Login
</commit_message>
<xml_diff>
--- a/Reston.EProc.Runner.IIS/Download/Report/Template/NOTA BERSAMA Usulan Pemenang.docx
+++ b/Reston.EProc.Runner.IIS/Download/Report/Template/NOTA BERSAMA Usulan Pemenang.docx
@@ -112,21 +112,19 @@
         </w:rPr>
         <w:t xml:space="preserve"> </w:t>
       </w:r>
-      <w:proofErr w:type="spellStart"/>
-      <w:r>
-        <w:rPr>
-          <w:sz w:val="24"/>
-          <w:szCs w:val="24"/>
-        </w:rPr>
-        <w:t>Berita</w:t>
-      </w:r>
-      <w:proofErr w:type="spellEnd"/>
-      <w:r>
-        <w:rPr>
-          <w:sz w:val="24"/>
-          <w:szCs w:val="24"/>
-        </w:rPr>
-        <w:t xml:space="preserve"> Acara </w:t>
+      <w:r>
+        <w:rPr>
+          <w:sz w:val="24"/>
+          <w:szCs w:val="24"/>
+        </w:rPr>
+        <w:t>Nota</w:t>
+      </w:r>
+      <w:r>
+        <w:rPr>
+          <w:sz w:val="24"/>
+          <w:szCs w:val="24"/>
+        </w:rPr>
+        <w:t xml:space="preserve"> </w:t>
       </w:r>
       <w:proofErr w:type="spellStart"/>
       <w:r>
@@ -314,13 +312,6 @@
           <w:szCs w:val="24"/>
         </w:rPr>
       </w:pPr>
-      <w:r>
-        <w:rPr>
-          <w:sz w:val="24"/>
-          <w:szCs w:val="24"/>
-        </w:rPr>
-        <w:t xml:space="preserve">Nama </w:t>
-      </w:r>
       <w:proofErr w:type="spellStart"/>
       <w:r>
         <w:rPr>
@@ -343,6 +334,19 @@
           <w:szCs w:val="24"/>
         </w:rPr>
         <w:tab/>
+      </w:r>
+      <w:r>
+        <w:rPr>
+          <w:sz w:val="24"/>
+          <w:szCs w:val="24"/>
+        </w:rPr>
+        <w:tab/>
+      </w:r>
+      <w:r>
+        <w:rPr>
+          <w:sz w:val="24"/>
+          <w:szCs w:val="24"/>
+        </w:rPr>
         <w:t>:</w:t>
       </w:r>
       <w:r>
@@ -351,29 +355,6 @@
           <w:szCs w:val="24"/>
         </w:rPr>
         <w:t xml:space="preserve"> </w:t>
-      </w:r>
-      <w:r>
-        <w:rPr>
-          <w:sz w:val="24"/>
-          <w:szCs w:val="24"/>
-        </w:rPr>
-        <w:t>{</w:t>
-      </w:r>
-      <w:proofErr w:type="spellStart"/>
-      <w:r>
-        <w:rPr>
-          <w:sz w:val="24"/>
-          <w:szCs w:val="24"/>
-        </w:rPr>
-        <w:t>kandidat_pemenang</w:t>
-      </w:r>
-      <w:proofErr w:type="spellEnd"/>
-      <w:r>
-        <w:rPr>
-          <w:sz w:val="24"/>
-          <w:szCs w:val="24"/>
-        </w:rPr>
-        <w:t>}</w:t>
       </w:r>
     </w:p>
     <w:p>
@@ -384,51 +365,6 @@
           <w:szCs w:val="24"/>
         </w:rPr>
       </w:pPr>
-      <w:proofErr w:type="spellStart"/>
-      <w:r>
-        <w:rPr>
-          <w:sz w:val="24"/>
-          <w:szCs w:val="24"/>
-        </w:rPr>
-        <w:t>Harga</w:t>
-      </w:r>
-      <w:proofErr w:type="spellEnd"/>
-      <w:r>
-        <w:rPr>
-          <w:sz w:val="24"/>
-          <w:szCs w:val="24"/>
-        </w:rPr>
-        <w:tab/>
-      </w:r>
-      <w:r>
-        <w:rPr>
-          <w:sz w:val="24"/>
-          <w:szCs w:val="24"/>
-        </w:rPr>
-        <w:tab/>
-      </w:r>
-      <w:r>
-        <w:rPr>
-          <w:sz w:val="24"/>
-          <w:szCs w:val="24"/>
-        </w:rPr>
-        <w:tab/>
-      </w:r>
-      <w:r>
-        <w:rPr>
-          <w:sz w:val="24"/>
-          <w:szCs w:val="24"/>
-        </w:rPr>
-        <w:tab/>
-        <w:t>:</w:t>
-      </w:r>
-      <w:r>
-        <w:rPr>
-          <w:sz w:val="24"/>
-          <w:szCs w:val="24"/>
-        </w:rPr>
-        <w:t xml:space="preserve"> </w:t>
-      </w:r>
       <w:r>
         <w:rPr>
           <w:sz w:val="24"/>
@@ -442,7 +378,7 @@
           <w:sz w:val="24"/>
           <w:szCs w:val="24"/>
         </w:rPr>
-        <w:t>total_pengadaan</w:t>
+        <w:t>tabel_pemenang</w:t>
       </w:r>
       <w:proofErr w:type="spellEnd"/>
       <w:r>
@@ -452,6 +388,8 @@
         </w:rPr>
         <w:t>}</w:t>
       </w:r>
+      <w:bookmarkStart w:id="0" w:name="_GoBack"/>
+      <w:bookmarkEnd w:id="0"/>
     </w:p>
     <w:p>
       <w:pPr>
@@ -598,6 +536,13 @@
         </w:rPr>
         <w:t xml:space="preserve"> </w:t>
       </w:r>
+      <w:r>
+        <w:rPr>
+          <w:sz w:val="24"/>
+          <w:szCs w:val="24"/>
+        </w:rPr>
+        <w:tab/>
+      </w:r>
       <w:proofErr w:type="spellStart"/>
       <w:r>
         <w:rPr>
@@ -752,6 +697,64 @@
         </w:rPr>
         <w:t xml:space="preserve"> Tunas Finance</w:t>
       </w:r>
+    </w:p>
+    <w:p>
+      <w:pPr>
+        <w:tabs>
+          <w:tab w:val="left" w:pos="3060"/>
+        </w:tabs>
+        <w:spacing w:after="0" w:line="360" w:lineRule="auto"/>
+        <w:ind w:left="2880" w:hanging="2880"/>
+        <w:jc w:val="center"/>
+        <w:rPr>
+          <w:b/>
+          <w:sz w:val="24"/>
+          <w:szCs w:val="24"/>
+        </w:rPr>
+      </w:pPr>
+    </w:p>
+    <w:p>
+      <w:pPr>
+        <w:tabs>
+          <w:tab w:val="left" w:pos="3060"/>
+        </w:tabs>
+        <w:spacing w:after="0" w:line="360" w:lineRule="auto"/>
+        <w:ind w:left="2880" w:hanging="2880"/>
+        <w:jc w:val="center"/>
+        <w:rPr>
+          <w:b/>
+          <w:sz w:val="24"/>
+          <w:szCs w:val="24"/>
+        </w:rPr>
+      </w:pPr>
+      <w:proofErr w:type="spellStart"/>
+      <w:r>
+        <w:rPr>
+          <w:b/>
+          <w:sz w:val="24"/>
+          <w:szCs w:val="24"/>
+        </w:rPr>
+        <w:t>Tabel</w:t>
+      </w:r>
+      <w:proofErr w:type="spellEnd"/>
+      <w:r>
+        <w:rPr>
+          <w:b/>
+          <w:sz w:val="24"/>
+          <w:szCs w:val="24"/>
+        </w:rPr>
+        <w:t xml:space="preserve"> </w:t>
+      </w:r>
+      <w:proofErr w:type="spellStart"/>
+      <w:r>
+        <w:rPr>
+          <w:b/>
+          <w:sz w:val="24"/>
+          <w:szCs w:val="24"/>
+        </w:rPr>
+        <w:t>Disposisi</w:t>
+      </w:r>
+      <w:proofErr w:type="spellEnd"/>
     </w:p>
     <w:p>
       <w:pPr>
@@ -766,6 +769,29 @@
           <w:szCs w:val="24"/>
         </w:rPr>
       </w:pPr>
+      <w:r>
+        <w:rPr>
+          <w:sz w:val="24"/>
+          <w:szCs w:val="24"/>
+        </w:rPr>
+        <w:t>{</w:t>
+      </w:r>
+      <w:proofErr w:type="spellStart"/>
+      <w:r>
+        <w:rPr>
+          <w:sz w:val="24"/>
+          <w:szCs w:val="24"/>
+        </w:rPr>
+        <w:t>table_disposisi</w:t>
+      </w:r>
+      <w:proofErr w:type="spellEnd"/>
+      <w:r>
+        <w:rPr>
+          <w:sz w:val="24"/>
+          <w:szCs w:val="24"/>
+        </w:rPr>
+        <w:t>}</w:t>
+      </w:r>
     </w:p>
     <w:p>
       <w:pPr>
@@ -779,14 +805,20 @@
           <w:sz w:val="24"/>
           <w:szCs w:val="24"/>
         </w:rPr>
-        <w:sectPr>
-          <w:headerReference w:type="default" r:id="rId7"/>
-          <w:footerReference w:type="default" r:id="rId8"/>
-          <w:pgSz w:w="11909" w:h="16834" w:code="9"/>
-          <w:pgMar w:top="1699" w:right="1656" w:bottom="1699" w:left="1699" w:header="720" w:footer="562" w:gutter="0"/>
-          <w:cols w:space="720"/>
-          <w:docGrid w:linePitch="360"/>
-        </w:sectPr>
+      </w:pPr>
+    </w:p>
+    <w:p>
+      <w:pPr>
+        <w:tabs>
+          <w:tab w:val="left" w:pos="3060"/>
+        </w:tabs>
+        <w:spacing w:after="0" w:line="360" w:lineRule="auto"/>
+        <w:ind w:left="2880" w:hanging="2880"/>
+        <w:jc w:val="both"/>
+        <w:rPr>
+          <w:sz w:val="24"/>
+          <w:szCs w:val="24"/>
+        </w:rPr>
       </w:pPr>
       <w:r>
         <w:rPr>
@@ -811,20 +843,9 @@
         </w:rPr>
         <w:t>}</w:t>
       </w:r>
-      <w:bookmarkStart w:id="0" w:name="_GoBack"/>
-    </w:p>
-    <w:bookmarkEnd w:id="0"/>
-    <w:p>
-      <w:pPr>
-        <w:spacing w:after="0" w:line="276" w:lineRule="auto"/>
-        <w:rPr>
-          <w:sz w:val="24"/>
-          <w:szCs w:val="24"/>
-        </w:rPr>
-      </w:pPr>
     </w:p>
     <w:sectPr>
-      <w:footerReference w:type="default" r:id="rId9"/>
+      <w:footerReference w:type="default" r:id="rId7"/>
       <w:pgSz w:w="11909" w:h="16834" w:code="9"/>
       <w:pgMar w:top="1685" w:right="1152" w:bottom="1397" w:left="1397" w:header="720" w:footer="562" w:gutter="0"/>
       <w:cols w:space="720"/>
@@ -864,135 +885,6 @@
   <w:p>
     <w:pPr>
       <w:pStyle w:val="Footer"/>
-      <w:rPr>
-        <w:rFonts w:cs="Calibri"/>
-        <w:sz w:val="16"/>
-        <w:szCs w:val="16"/>
-      </w:rPr>
-    </w:pPr>
-    <w:r>
-      <w:rPr>
-        <w:rFonts w:cs="Calibri"/>
-        <w:sz w:val="16"/>
-        <w:szCs w:val="16"/>
-      </w:rPr>
-      <w:t>Nota</w:t>
-    </w:r>
-    <w:r>
-      <w:rPr>
-        <w:rFonts w:cs="Calibri"/>
-        <w:sz w:val="16"/>
-        <w:szCs w:val="16"/>
-      </w:rPr>
-      <w:t xml:space="preserve"> No. </w:t>
-    </w:r>
-    <w:r>
-      <w:rPr>
-        <w:rFonts w:cs="Calibri"/>
-        <w:sz w:val="16"/>
-        <w:szCs w:val="16"/>
-      </w:rPr>
-      <w:t>001</w:t>
-    </w:r>
-    <w:r>
-      <w:rPr>
-        <w:rFonts w:cs="Calibri"/>
-        <w:sz w:val="16"/>
-        <w:szCs w:val="16"/>
-      </w:rPr>
-      <w:t>/</w:t>
-    </w:r>
-    <w:r>
-      <w:rPr>
-        <w:rFonts w:cs="Calibri"/>
-        <w:sz w:val="16"/>
-        <w:szCs w:val="16"/>
-      </w:rPr>
-      <w:t>NOTA</w:t>
-    </w:r>
-    <w:r>
-      <w:rPr>
-        <w:rFonts w:cs="Calibri"/>
-        <w:sz w:val="16"/>
-        <w:szCs w:val="16"/>
-      </w:rPr>
-      <w:t>-</w:t>
-    </w:r>
-    <w:r>
-      <w:rPr>
-        <w:rFonts w:cs="Calibri"/>
-        <w:sz w:val="16"/>
-        <w:szCs w:val="16"/>
-      </w:rPr>
-      <w:t>GA</w:t>
-    </w:r>
-    <w:r>
-      <w:rPr>
-        <w:rFonts w:cs="Calibri"/>
-        <w:sz w:val="16"/>
-        <w:szCs w:val="16"/>
-      </w:rPr>
-      <w:t>/MTF/I</w:t>
-    </w:r>
-    <w:r>
-      <w:rPr>
-        <w:rFonts w:cs="Calibri"/>
-        <w:sz w:val="16"/>
-        <w:szCs w:val="16"/>
-      </w:rPr>
-      <w:t>I</w:t>
-    </w:r>
-    <w:r>
-      <w:rPr>
-        <w:rFonts w:cs="Calibri"/>
-        <w:sz w:val="16"/>
-        <w:szCs w:val="16"/>
-      </w:rPr>
-      <w:t>/2016</w:t>
-    </w:r>
-    <w:r>
-      <w:rPr>
-        <w:rFonts w:cs="Calibri"/>
-        <w:sz w:val="16"/>
-        <w:szCs w:val="16"/>
-      </w:rPr>
-      <w:tab/>
-    </w:r>
-    <w:r>
-      <w:rPr>
-        <w:rFonts w:cs="Calibri"/>
-        <w:sz w:val="16"/>
-        <w:szCs w:val="16"/>
-      </w:rPr>
-      <w:tab/>
-    </w:r>
-    <w:r>
-      <w:rPr>
-        <w:rFonts w:cs="Calibri"/>
-        <w:b/>
-        <w:sz w:val="16"/>
-        <w:szCs w:val="16"/>
-      </w:rPr>
-      <w:t>Hal 1 of 1</w:t>
-    </w:r>
-  </w:p>
-  <w:p>
-    <w:pPr>
-      <w:pStyle w:val="Footer"/>
-      <w:rPr>
-        <w:sz w:val="16"/>
-        <w:szCs w:val="16"/>
-      </w:rPr>
-    </w:pPr>
-  </w:p>
-</w:ftr>
-</file>
-
-<file path=word/footer2.xml><?xml version="1.0" encoding="utf-8"?>
-<w:ftr xmlns:wpc="http://schemas.microsoft.com/office/word/2010/wordprocessingCanvas" xmlns:cx="http://schemas.microsoft.com/office/drawing/2014/chartex" xmlns:cx1="http://schemas.microsoft.com/office/drawing/2015/9/8/chartex" xmlns:cx2="http://schemas.microsoft.com/office/drawing/2015/10/21/chartex" xmlns:cx3="http://schemas.microsoft.com/office/drawing/2016/5/9/chartex" xmlns:cx4="http://schemas.microsoft.com/office/drawing/2016/5/10/chartex" xmlns:cx5="http://schemas.microsoft.com/office/drawing/2016/5/11/chartex" xmlns:mc="http://schemas.openxmlformats.org/markup-compatibility/2006" xmlns:o="urn:schemas-microsoft-com:office:office" xmlns:r="http://schemas.openxmlformats.org/officeDocument/2006/relationships" xmlns:m="http://schemas.openxmlformats.org/officeDocument/2006/math" xmlns:v="urn:schemas-microsoft-com:vml" xmlns:wp14="http://schemas.microsoft.com/office/word/2010/wordprocessingDrawing" xmlns:wp="http://schemas.openxmlformats.org/drawingml/2006/wordprocessingDrawing" xmlns:w10="urn:schemas-microsoft-com:office:word" xmlns:w="http://schemas.openxmlformats.org/wordprocessingml/2006/main" xmlns:w14="http://schemas.microsoft.com/office/word/2010/wordml" xmlns:w15="http://schemas.microsoft.com/office/word/2012/wordml" xmlns:w16se="http://schemas.microsoft.com/office/word/2015/wordml/symex" xmlns:wpg="http://schemas.microsoft.com/office/word/2010/wordprocessingGroup" xmlns:wpi="http://schemas.microsoft.com/office/word/2010/wordprocessingInk" xmlns:wne="http://schemas.microsoft.com/office/word/2006/wordml" xmlns:wps="http://schemas.microsoft.com/office/word/2010/wordprocessingShape" mc:Ignorable="w14 w15 w16se wp14">
-  <w:p>
-    <w:pPr>
-      <w:pStyle w:val="Footer"/>
     </w:pPr>
   </w:p>
 </w:ftr>
@@ -1021,65 +913,6 @@
     </w:p>
   </w:footnote>
 </w:footnotes>
-</file>
-
-<file path=word/header1.xml><?xml version="1.0" encoding="utf-8"?>
-<w:hdr xmlns:wpc="http://schemas.microsoft.com/office/word/2010/wordprocessingCanvas" xmlns:cx="http://schemas.microsoft.com/office/drawing/2014/chartex" xmlns:cx1="http://schemas.microsoft.com/office/drawing/2015/9/8/chartex" xmlns:cx2="http://schemas.microsoft.com/office/drawing/2015/10/21/chartex" xmlns:cx3="http://schemas.microsoft.com/office/drawing/2016/5/9/chartex" xmlns:cx4="http://schemas.microsoft.com/office/drawing/2016/5/10/chartex" xmlns:cx5="http://schemas.microsoft.com/office/drawing/2016/5/11/chartex" xmlns:mc="http://schemas.openxmlformats.org/markup-compatibility/2006" xmlns:o="urn:schemas-microsoft-com:office:office" xmlns:r="http://schemas.openxmlformats.org/officeDocument/2006/relationships" xmlns:m="http://schemas.openxmlformats.org/officeDocument/2006/math" xmlns:v="urn:schemas-microsoft-com:vml" xmlns:wp14="http://schemas.microsoft.com/office/word/2010/wordprocessingDrawing" xmlns:wp="http://schemas.openxmlformats.org/drawingml/2006/wordprocessingDrawing" xmlns:w10="urn:schemas-microsoft-com:office:word" xmlns:w="http://schemas.openxmlformats.org/wordprocessingml/2006/main" xmlns:w14="http://schemas.microsoft.com/office/word/2010/wordml" xmlns:w15="http://schemas.microsoft.com/office/word/2012/wordml" xmlns:w16se="http://schemas.microsoft.com/office/word/2015/wordml/symex" xmlns:wpg="http://schemas.microsoft.com/office/word/2010/wordprocessingGroup" xmlns:wpi="http://schemas.microsoft.com/office/word/2010/wordprocessingInk" xmlns:wne="http://schemas.microsoft.com/office/word/2006/wordml" xmlns:wps="http://schemas.microsoft.com/office/word/2010/wordprocessingShape" mc:Ignorable="w14 w15 w16se wp14">
-  <w:p>
-    <w:pPr>
-      <w:pStyle w:val="Header"/>
-    </w:pPr>
-    <w:r>
-      <w:rPr>
-        <w:noProof/>
-      </w:rPr>
-      <w:drawing>
-        <wp:inline distT="0" distB="0" distL="0" distR="0" wp14:anchorId="4F108AD7" wp14:editId="6C506CEF">
-          <wp:extent cx="1304925" cy="600075"/>
-          <wp:effectExtent l="0" t="0" r="9525" b="9525"/>
-          <wp:docPr id="1" name="Picture 1"/>
-          <wp:cNvGraphicFramePr/>
-          <a:graphic xmlns:a="http://schemas.openxmlformats.org/drawingml/2006/main">
-            <a:graphicData uri="http://schemas.openxmlformats.org/drawingml/2006/picture">
-              <pic:pic xmlns:pic="http://schemas.openxmlformats.org/drawingml/2006/picture">
-                <pic:nvPicPr>
-                  <pic:cNvPr id="1" name="Picture 1"/>
-                  <pic:cNvPicPr/>
-                </pic:nvPicPr>
-                <pic:blipFill>
-                  <a:blip r:embed="rId1">
-                    <a:extLst>
-                      <a:ext uri="{28A0092B-C50C-407E-A947-70E740481C1C}">
-                        <a14:useLocalDpi xmlns:a14="http://schemas.microsoft.com/office/drawing/2010/main" val="0"/>
-                      </a:ext>
-                    </a:extLst>
-                  </a:blip>
-                  <a:srcRect/>
-                  <a:stretch>
-                    <a:fillRect/>
-                  </a:stretch>
-                </pic:blipFill>
-                <pic:spPr bwMode="auto">
-                  <a:xfrm>
-                    <a:off x="0" y="0"/>
-                    <a:ext cx="1304925" cy="600075"/>
-                  </a:xfrm>
-                  <a:prstGeom prst="rect">
-                    <a:avLst/>
-                  </a:prstGeom>
-                  <a:noFill/>
-                  <a:ln>
-                    <a:noFill/>
-                  </a:ln>
-                </pic:spPr>
-              </pic:pic>
-            </a:graphicData>
-          </a:graphic>
-        </wp:inline>
-      </w:drawing>
-    </w:r>
-  </w:p>
-</w:hdr>
 </file>
 
 <file path=word/numbering.xml><?xml version="1.0" encoding="utf-8"?>

</xml_diff>